<commit_message>
Finished testing and updated manual
</commit_message>
<xml_diff>
--- a/docs/manual.docx
+++ b/docs/manual.docx
@@ -23,7 +23,7 @@
           <w:sz w:val="48"/>
           <w:szCs w:val="48"/>
         </w:rPr>
-        <w:t>Dark</w:t>
+        <w:t>Bias</w:t>
       </w:r>
       <w:r>
         <w:rPr>
@@ -43,7 +43,13 @@
     </w:p>
     <w:p>
       <w:r>
-        <w:t xml:space="preserve">MasterDarkMaker </w:t>
+        <w:t>Master</w:t>
+      </w:r>
+      <w:r>
+        <w:t>Bias</w:t>
+      </w:r>
+      <w:r>
+        <w:t xml:space="preserve">Maker </w:t>
       </w:r>
       <w:r>
         <w:t xml:space="preserve">is a program to assist in image calibration for astrophotography. It is a single-purpose program, </w:t>
@@ -55,7 +61,7 @@
         <w:t xml:space="preserve"> a collection of </w:t>
       </w:r>
       <w:r>
-        <w:t>dark</w:t>
+        <w:t>bias</w:t>
       </w:r>
       <w:r>
         <w:t xml:space="preserve"> frames and combin</w:t>
@@ -67,7 +73,7 @@
         <w:t xml:space="preserve"> them into a single “master </w:t>
       </w:r>
       <w:r>
-        <w:t>dark</w:t>
+        <w:t>bias</w:t>
       </w:r>
       <w:r>
         <w:t xml:space="preserve"> frame” for use in calibration. I</w:t>
@@ -97,7 +103,7 @@
         <w:t>nterface or via a command-line interface. Precompiled binaries are available for Mac and Windows platforms.</w:t>
       </w:r>
       <w:r>
-        <w:t xml:space="preserve"> It is written in Python 3.8 and should run anywhere that Python can run.</w:t>
+        <w:t xml:space="preserve"> It is written in Python 3 and should run anywhere that Python can run.</w:t>
       </w:r>
     </w:p>
     <w:p>
@@ -121,7 +127,7 @@
         <w:t xml:space="preserve">Purpose of </w:t>
       </w:r>
       <w:r>
-        <w:t>Dark</w:t>
+        <w:t>Bias</w:t>
       </w:r>
       <w:r>
         <w:t xml:space="preserve"> Frames</w:t>
@@ -133,22 +139,22 @@
           <w:noProof/>
         </w:rPr>
         <w:drawing>
-          <wp:anchor distT="0" distB="0" distL="114300" distR="114300" simplePos="0" relativeHeight="251666432" behindDoc="1" locked="0" layoutInCell="1" allowOverlap="1" wp14:anchorId="263991FE" wp14:editId="1FEE4372">
+          <wp:anchor distT="0" distB="0" distL="114300" distR="114300" simplePos="0" relativeHeight="251666432" behindDoc="1" locked="0" layoutInCell="1" allowOverlap="1" wp14:anchorId="263991FE" wp14:editId="1665A362">
             <wp:simplePos x="0" y="0"/>
             <wp:positionH relativeFrom="column">
-              <wp:posOffset>2613660</wp:posOffset>
+              <wp:posOffset>2618740</wp:posOffset>
             </wp:positionH>
             <wp:positionV relativeFrom="paragraph">
-              <wp:posOffset>165100</wp:posOffset>
+              <wp:posOffset>168910</wp:posOffset>
             </wp:positionV>
-            <wp:extent cx="3200400" cy="2400935"/>
+            <wp:extent cx="3189605" cy="2400935"/>
             <wp:effectExtent l="0" t="0" r="0" b="0"/>
             <wp:wrapTight wrapText="bothSides">
               <wp:wrapPolygon edited="0">
                 <wp:start x="0" y="0"/>
                 <wp:lineTo x="0" y="21480"/>
-                <wp:lineTo x="21514" y="21480"/>
-                <wp:lineTo x="21514" y="0"/>
+                <wp:lineTo x="21501" y="21480"/>
+                <wp:lineTo x="21501" y="0"/>
                 <wp:lineTo x="0" y="0"/>
               </wp:wrapPolygon>
             </wp:wrapTight>
@@ -164,7 +170,7 @@
                     <pic:cNvPicPr/>
                   </pic:nvPicPr>
                   <pic:blipFill>
-                    <a:blip r:embed="rId5">
+                    <a:blip r:embed="rId5" cstate="print">
                       <a:extLst>
                         <a:ext uri="{28A0092B-C50C-407E-A947-70E740481C1C}">
                           <a14:useLocalDpi xmlns:a14="http://schemas.microsoft.com/office/drawing/2010/main" val="0"/>
@@ -178,7 +184,7 @@
                   <pic:spPr>
                     <a:xfrm>
                       <a:off x="0" y="0"/>
-                      <a:ext cx="3200400" cy="2400935"/>
+                      <a:ext cx="3189605" cy="2400935"/>
                     </a:xfrm>
                     <a:prstGeom prst="rect">
                       <a:avLst/>
@@ -201,10 +207,16 @@
         <w:rPr>
           <w:noProof/>
         </w:rPr>
-        <w:t>Dark</w:t>
-      </w:r>
-      <w:r>
-        <w:t xml:space="preserve"> Frames are an important part of the post-processing of astrophotography images.</w:t>
+        <w:t>Bias</w:t>
+      </w:r>
+      <w:r>
+        <w:t xml:space="preserve"> Frames are </w:t>
+      </w:r>
+      <w:r>
+        <w:t>component</w:t>
+      </w:r>
+      <w:r>
+        <w:t xml:space="preserve"> of the post-processing of astrophotography images.</w:t>
       </w:r>
     </w:p>
     <w:p>
@@ -212,10 +224,16 @@
         <w:t xml:space="preserve">A </w:t>
       </w:r>
       <w:r>
-        <w:t>dark</w:t>
-      </w:r>
-      <w:r>
-        <w:t xml:space="preserve"> frame is an exposure of pure darkness (camera shutter </w:t>
+        <w:t>bias</w:t>
+      </w:r>
+      <w:r>
+        <w:t xml:space="preserve"> frame is an exposure of pure </w:t>
+      </w:r>
+      <w:r>
+        <w:t>darkness</w:t>
+      </w:r>
+      <w:r>
+        <w:t xml:space="preserve"> (camera shutter </w:t>
       </w:r>
       <w:r>
         <w:t>closed,</w:t>
@@ -227,251 +245,120 @@
         <w:t xml:space="preserve">), with </w:t>
       </w:r>
       <w:r>
-        <w:t>the same exposure length and</w:t>
+        <w:t>a zero-length exposure</w:t>
+      </w:r>
+      <w:r>
+        <w:t xml:space="preserve"> and</w:t>
       </w:r>
       <w:r>
         <w:t xml:space="preserve"> at the same temperature as the images you plan to calibrate. </w:t>
       </w:r>
       <w:r>
-        <w:t>With the shutter closed or the telescope covered, you would expect</w:t>
+        <w:t>With the shutter closed or the telescope covered</w:t>
+      </w:r>
+      <w:r>
+        <w:t xml:space="preserve"> and an exposure length of zero,</w:t>
+      </w:r>
+      <w:r>
+        <w:t xml:space="preserve"> you would expect</w:t>
       </w:r>
       <w:r>
         <w:t xml:space="preserve"> such a picture should be completely black, but it won’t be. Instead it is a record of the noise inherent in your CCD chip</w:t>
       </w:r>
       <w:r>
-        <w:t xml:space="preserve"> at that </w:t>
-      </w:r>
-      <w:r>
-        <w:t xml:space="preserve">exposure time and </w:t>
+        <w:t xml:space="preserve"> </w:t>
+      </w:r>
+      <w:r>
+        <w:t>at that</w:t>
+      </w:r>
+      <w:r>
+        <w:t xml:space="preserve"> </w:t>
       </w:r>
       <w:r>
         <w:t>temperature</w:t>
       </w:r>
       <w:r>
-        <w:t>.</w:t>
-      </w:r>
-      <w:r>
-        <w:t xml:space="preserve"> The noise will normally increase with both time and temperature.</w:t>
-      </w:r>
-    </w:p>
-    <w:p>
-      <w:r>
-        <w:t xml:space="preserve">Image calibration software can use a </w:t>
-      </w:r>
-      <w:r>
-        <w:t>dark</w:t>
-      </w:r>
-      <w:r>
-        <w:t xml:space="preserve"> frame to subtract such artifacts from your finished image.</w:t>
-      </w:r>
-      <w:r>
-        <w:t xml:space="preserve"> </w:t>
-      </w:r>
-    </w:p>
-    <w:p>
-      <w:r>
-        <w:t>If you have</w:t>
-      </w:r>
-      <w:r>
-        <w:t xml:space="preserve"> a CCD with a regulated cooling system, where the CCD is maintained at a constant and known temperature, you can collect </w:t>
-      </w:r>
-      <w:r>
-        <w:t>dark</w:t>
-      </w:r>
-      <w:r>
-        <w:t xml:space="preserve"> frames at another time and save them for later use – you don’t need to waste good dark-sky imaging time taking them.  You can make up several collections at different </w:t>
-      </w:r>
-      <w:r>
-        <w:t xml:space="preserve">exposure times and </w:t>
-      </w:r>
-      <w:r>
-        <w:t xml:space="preserve">temperatures, and then use whichever set matches the </w:t>
-      </w:r>
-      <w:r>
-        <w:t xml:space="preserve">exposure and </w:t>
-      </w:r>
-      <w:r>
-        <w:t xml:space="preserve">temperature </w:t>
-      </w:r>
-      <w:r>
-        <w:t>used</w:t>
-      </w:r>
-      <w:r>
-        <w:t xml:space="preserve"> on a given imaging night.</w:t>
-      </w:r>
-    </w:p>
-    <w:p>
-      <w:r>
-        <w:lastRenderedPageBreak/>
-        <w:t>Typically,</w:t>
-      </w:r>
-      <w:r>
-        <w:t xml:space="preserve"> you will take a large number of </w:t>
-      </w:r>
-      <w:r>
-        <w:t>dark</w:t>
-      </w:r>
-      <w:r>
-        <w:t xml:space="preserve"> frames then combine them into a single “master” calibration frame.  That combination</w:t>
-      </w:r>
-      <w:r>
-        <w:t xml:space="preserve"> of multiple </w:t>
-      </w:r>
-      <w:r>
-        <w:t>dark</w:t>
-      </w:r>
-      <w:r>
-        <w:t xml:space="preserve"> </w:t>
-      </w:r>
-      <w:r>
-        <w:t>frames</w:t>
-      </w:r>
-      <w:r>
-        <w:t xml:space="preserve"> into a single master </w:t>
-      </w:r>
-      <w:r>
-        <w:t>dark</w:t>
-      </w:r>
-      <w:r>
-        <w:t xml:space="preserve"> is what </w:t>
-      </w:r>
-      <w:r>
-        <w:t xml:space="preserve">MasterDarkMaker </w:t>
-      </w:r>
-      <w:r>
-        <w:t>is for.</w:t>
-      </w:r>
-    </w:p>
-    <w:p>
-      <w:pPr>
-        <w:pStyle w:val="Heading2"/>
-      </w:pPr>
-      <w:r>
-        <w:t xml:space="preserve">Precalibrating Input </w:t>
-      </w:r>
-      <w:r>
-        <w:t>Darks</w:t>
-      </w:r>
-    </w:p>
-    <w:p>
-      <w:r>
-        <w:t xml:space="preserve">Some imaging software can also </w:t>
+        <w:t xml:space="preserve">. It is largely </w:t>
       </w:r>
       <w:r>
         <w:rPr>
           <w:i/>
           <w:iCs/>
         </w:rPr>
-        <w:t>scale</w:t>
-      </w:r>
-      <w:r>
-        <w:t xml:space="preserve"> dark frames, which means using a dark frame with a different exposure time or temperature and scaling the data it contains to match your exposure time and temperature.  Scalable dark frames require a simple precalibration step so that only the important part of the dark signal</w:t>
-      </w:r>
-      <w:r>
-        <w:t>, not the inherent fixed noise,</w:t>
-      </w:r>
-      <w:r>
-        <w:t xml:space="preserve"> is scaled.</w:t>
-      </w:r>
-    </w:p>
-    <w:p>
-      <w:r>
-        <w:t xml:space="preserve">You can precalibrate the dark frames before combining them into a master by subtracting a </w:t>
-      </w:r>
-      <w:r>
-        <w:rPr>
-          <w:i/>
-          <w:iCs/>
-        </w:rPr>
-        <w:t>bias frame</w:t>
-      </w:r>
-      <w:r>
-        <w:t xml:space="preserve"> from each dark.  A </w:t>
-      </w:r>
-      <w:r>
-        <w:t>b</w:t>
-      </w:r>
-      <w:r>
-        <w:t>ias frame is a dark frame with an exposure length of zero, so it is a representation of the noise inherent in the camera before any exposure time is added.</w:t>
-      </w:r>
-    </w:p>
-    <w:p>
-      <w:r>
-        <w:t xml:space="preserve">You don’t always need to do this.  Not using bias frames leaves that inherent noise in your dark frames, which is </w:t>
-      </w:r>
-      <w:r>
-        <w:t>normally what you would want</w:t>
-      </w:r>
-      <w:r>
-        <w:t xml:space="preserve"> – </w:t>
-      </w:r>
-      <w:r>
-        <w:t>the total</w:t>
-      </w:r>
-      <w:r>
-        <w:t xml:space="preserve"> noise will </w:t>
-      </w:r>
-      <w:r>
-        <w:t xml:space="preserve">then </w:t>
-      </w:r>
-      <w:r>
-        <w:t>be subtracted from your images during calibration.</w:t>
-      </w:r>
-      <w:r>
-        <w:t xml:space="preserve">  However, if you are asking your image calibration software to </w:t>
-      </w:r>
-      <w:r>
-        <w:t>scale</w:t>
-      </w:r>
-      <w:r>
-        <w:t xml:space="preserve"> your dark frames, then you should first subtract the bias from the dark frames.  The noise </w:t>
-      </w:r>
-      <w:r>
-        <w:t>represented by</w:t>
-      </w:r>
-      <w:r>
-        <w:t xml:space="preserve"> bias frames is constant and independent of exposure time and should not be scaled.  </w:t>
-      </w:r>
-    </w:p>
-    <w:p>
-      <w:r>
-        <w:t xml:space="preserve">If you don’t have </w:t>
-      </w:r>
-      <w:r>
-        <w:t>a suitable</w:t>
-      </w:r>
-      <w:r>
-        <w:t xml:space="preserve"> bias frame, you can subtract a constant value, called </w:t>
-      </w:r>
-      <w:r>
-        <w:t>a</w:t>
+        <w:t>readout noise</w:t>
+      </w:r>
+      <w:r>
+        <w:t xml:space="preserve"> which is, as the name suggests, the noise introduced into an image by the action of the electronic circuitry in the camera reading the sensor.</w:t>
+      </w:r>
+    </w:p>
+    <w:p>
+      <w:r>
+        <w:t xml:space="preserve">Image calibration software can use a </w:t>
+      </w:r>
+      <w:r>
+        <w:t>bias</w:t>
+      </w:r>
+      <w:r>
+        <w:t xml:space="preserve"> frame to </w:t>
+      </w:r>
+      <w:r>
+        <w:t>remove</w:t>
       </w:r>
       <w:r>
         <w:t xml:space="preserve"> </w:t>
       </w:r>
       <w:r>
-        <w:rPr>
-          <w:i/>
-          <w:iCs/>
-        </w:rPr>
-        <w:t>pedestal</w:t>
-      </w:r>
-      <w:r>
-        <w:t xml:space="preserve"> from every pixel in your </w:t>
+        <w:t>this</w:t>
+      </w:r>
+      <w:r>
+        <w:t xml:space="preserve"> </w:t>
+      </w:r>
+      <w:r>
+        <w:t>noise</w:t>
+      </w:r>
+      <w:r>
+        <w:t xml:space="preserve"> from your finished image.</w:t>
+      </w:r>
+      <w:r>
+        <w:t xml:space="preserve"> </w:t>
+      </w:r>
+      <w:r>
+        <w:t>Normally</w:t>
+      </w:r>
+      <w:r>
+        <w:t>, bias frames are used to calibrate other calibration frames such as flat frames or dark frames and are not applied directly to your image frames.</w:t>
+      </w:r>
+    </w:p>
+    <w:p>
+      <w:r>
+        <w:t>If you have</w:t>
+      </w:r>
+      <w:r>
+        <w:t xml:space="preserve"> a CCD with a regulated cooling system, where the CCD is maintained at a constant and known temperature, you can collect </w:t>
+      </w:r>
+      <w:r>
+        <w:t>bias</w:t>
+      </w:r>
+      <w:r>
+        <w:t xml:space="preserve"> frames at another time and save them for later use – you don’t need to waste good </w:t>
       </w:r>
       <w:r>
         <w:t>dark</w:t>
       </w:r>
       <w:r>
-        <w:t xml:space="preserve"> images. Consider this a last resort only if you don’t have bias frames.  A pedestal value of around 100 is typically used.</w:t>
-      </w:r>
-    </w:p>
-    <w:p>
-      <w:r>
-        <w:t>So, if you are doing dark-frame scaling, you would normally use bias frames to calibrate the dark frames, and then subtract both the bias frames and the scaled dark frames from your main images.</w:t>
-      </w:r>
-      <w:r>
-        <w:t xml:space="preserve">  If you are not doing dark-frame scaling, don’t precalibrate the darks, and don’t use a bias with your main images (since the bias correction is still included in the darks).</w:t>
+        <w:t>-sky imaging time taking them.  You can make up several collections at different temperatures, and then use whichever set matches</w:t>
+      </w:r>
+      <w:r>
+        <w:t xml:space="preserve">, or is closest to, </w:t>
+      </w:r>
+      <w:r>
+        <w:t xml:space="preserve">the temperature </w:t>
+      </w:r>
+      <w:r>
+        <w:t>used</w:t>
+      </w:r>
+      <w:r>
+        <w:t xml:space="preserve"> on a given imaging night.</w:t>
       </w:r>
     </w:p>
     <w:p>
@@ -479,10 +366,11 @@
         <w:pStyle w:val="Heading2"/>
       </w:pPr>
       <w:r>
+        <w:lastRenderedPageBreak/>
         <w:t xml:space="preserve">Combining </w:t>
       </w:r>
       <w:r>
-        <w:t>Dark</w:t>
+        <w:t>Bias</w:t>
       </w:r>
       <w:r>
         <w:t xml:space="preserve"> frames</w:t>
@@ -497,18 +385,30 @@
         <w:t xml:space="preserve">aster </w:t>
       </w:r>
       <w:r>
-        <w:t>Dark</w:t>
-      </w:r>
-    </w:p>
-    <w:p>
-      <w:r>
-        <w:t xml:space="preserve">You should take a large number of dark </w:t>
+        <w:t>Bias</w:t>
+      </w:r>
+    </w:p>
+    <w:p>
+      <w:r>
+        <w:t xml:space="preserve">You should take a large number of </w:t>
+      </w:r>
+      <w:r>
+        <w:t>bias</w:t>
+      </w:r>
+      <w:r>
+        <w:t xml:space="preserve"> </w:t>
       </w:r>
       <w:r>
         <w:t>frames,</w:t>
       </w:r>
       <w:r>
-        <w:t xml:space="preserve"> so you get an average-smoothed picture of what your dark noise looks like.  However, most image calibration software wants a </w:t>
+        <w:t xml:space="preserve"> so you get an average-smoothed picture of what your </w:t>
+      </w:r>
+      <w:r>
+        <w:t>readout</w:t>
+      </w:r>
+      <w:r>
+        <w:t xml:space="preserve"> noise looks like.  However, most image calibration software wants a </w:t>
       </w:r>
       <w:r>
         <w:rPr>
@@ -518,10 +418,34 @@
         <w:t>single</w:t>
       </w:r>
       <w:r>
-        <w:t xml:space="preserve"> dark frame to use for calibration, so you must combine your collected darks into a single “master dark”.</w:t>
-      </w:r>
-      <w:r>
-        <w:t xml:space="preserve">  (If your image calibration software allows you to provide a collection of dark frames, then it is just combining them into a master internally.  You can save time by doing the combination once, rather than having your imaging software repeat the process every time.)</w:t>
+        <w:t xml:space="preserve"> </w:t>
+      </w:r>
+      <w:r>
+        <w:t>bias</w:t>
+      </w:r>
+      <w:r>
+        <w:t xml:space="preserve"> frame to use for calibration, so you must combine your collected </w:t>
+      </w:r>
+      <w:r>
+        <w:t>bias frames</w:t>
+      </w:r>
+      <w:r>
+        <w:t xml:space="preserve"> into a single “master </w:t>
+      </w:r>
+      <w:r>
+        <w:t>bias</w:t>
+      </w:r>
+      <w:r>
+        <w:t>”.</w:t>
+      </w:r>
+      <w:r>
+        <w:t xml:space="preserve">  (If your image calibration software allows you to provide a collection of </w:t>
+      </w:r>
+      <w:r>
+        <w:t>bias</w:t>
+      </w:r>
+      <w:r>
+        <w:t xml:space="preserve"> frames, then it is just combining them into a master internally.  You can save time by doing the combination once, rather than having your imaging software repeat the process every time.)</w:t>
       </w:r>
     </w:p>
     <w:p>
@@ -534,7 +458,6 @@
         <w:rPr>
           <w:noProof/>
         </w:rPr>
-        <w:lastRenderedPageBreak/>
         <w:drawing>
           <wp:anchor distT="0" distB="0" distL="114300" distR="114300" simplePos="0" relativeHeight="251660288" behindDoc="1" locked="0" layoutInCell="1" allowOverlap="1" wp14:anchorId="4B97FD7B" wp14:editId="24981F41">
             <wp:simplePos x="0" y="0"/>
@@ -603,7 +526,7 @@
         <w:t xml:space="preserve">Imagine that you have taken a number of </w:t>
       </w:r>
       <w:r>
-        <w:t>dark</w:t>
+        <w:t>bias</w:t>
       </w:r>
       <w:r>
         <w:t xml:space="preserve"> frames – the more the better – all of the same dimension and binning as the images you will be calibrating. </w:t>
@@ -686,7 +609,7 @@
         <w:t xml:space="preserve"> </w:t>
       </w:r>
       <w:r>
-        <w:t>dark</w:t>
+        <w:t>bias</w:t>
       </w:r>
       <w:r>
         <w:t xml:space="preserve"> frames for calibration. Each of them is also </w:t>
@@ -710,7 +633,7 @@
         <w:t xml:space="preserve"> think of the collection of </w:t>
       </w:r>
       <w:r>
-        <w:t>dark</w:t>
+        <w:t>bias</w:t>
       </w:r>
       <w:r>
         <w:t xml:space="preserve"> frames as a collection of </w:t>
@@ -743,7 +666,7 @@
         <w:t xml:space="preserve"> </w:t>
       </w:r>
       <w:r>
-        <w:t>dark</w:t>
+        <w:t>bias</w:t>
       </w:r>
       <w:r>
         <w:t xml:space="preserve"> frames).</w:t>
@@ -971,7 +894,29 @@
                 <w:rFonts w:cstheme="minorHAnsi"/>
                 <w:lang w:val="en-US"/>
               </w:rPr>
-              <w:t xml:space="preserve">(pixels that are considerably brighter or darker than the others in their column) </w:t>
+              <w:t xml:space="preserve">(pixels that are considerably brighter or </w:t>
+            </w:r>
+            <w:r>
+              <w:rPr>
+                <w:rFonts w:cstheme="minorHAnsi"/>
+                <w:lang w:val="en-US"/>
+              </w:rPr>
+              <w:t>darker</w:t>
+            </w:r>
+            <w:r>
+              <w:rPr>
+                <w:rFonts w:cstheme="minorHAnsi"/>
+                <w:lang w:val="en-US"/>
+              </w:rPr>
+              <w:t xml:space="preserve"> than </w:t>
+            </w:r>
+            <w:r>
+              <w:rPr>
+                <w:rFonts w:cstheme="minorHAnsi"/>
+                <w:lang w:val="en-US"/>
+              </w:rPr>
+              <w:lastRenderedPageBreak/>
+              <w:t xml:space="preserve">the others in their column) </w:t>
             </w:r>
             <w:r>
               <w:rPr>
@@ -1443,7 +1388,14 @@
                 <w:rFonts w:cstheme="minorHAnsi"/>
                 <w:lang w:val="en-US"/>
               </w:rPr>
-              <w:t xml:space="preserve"> dark</w:t>
+              <w:t xml:space="preserve"> </w:t>
+            </w:r>
+            <w:r>
+              <w:rPr>
+                <w:rFonts w:cstheme="minorHAnsi"/>
+                <w:lang w:val="en-US"/>
+              </w:rPr>
+              <w:t>dark</w:t>
             </w:r>
             <w:r>
               <w:rPr>
@@ -1554,7 +1506,42 @@
                 <w:rFonts w:cstheme="minorHAnsi"/>
                 <w:lang w:val="en-US"/>
               </w:rPr>
-              <w:t xml:space="preserve">also throws away outlier values and then takes the average of the rest, but it uses statistical techniques to determine what to throw away. It </w:t>
+              <w:t xml:space="preserve">also throws away outlier values and then takes the average of the rest, but it uses statistical techniques to determine what </w:t>
+            </w:r>
+            <w:r>
+              <w:rPr>
+                <w:rFonts w:cstheme="minorHAnsi"/>
+                <w:lang w:val="en-US"/>
+              </w:rPr>
+              <w:t xml:space="preserve">is an outlier value </w:t>
+            </w:r>
+            <w:r>
+              <w:rPr>
+                <w:rFonts w:cstheme="minorHAnsi"/>
+                <w:lang w:val="en-US"/>
+              </w:rPr>
+              <w:t>that should be</w:t>
+            </w:r>
+            <w:r>
+              <w:rPr>
+                <w:rFonts w:cstheme="minorHAnsi"/>
+                <w:lang w:val="en-US"/>
+              </w:rPr>
+              <w:t xml:space="preserve"> throw</w:t>
+            </w:r>
+            <w:r>
+              <w:rPr>
+                <w:rFonts w:cstheme="minorHAnsi"/>
+                <w:lang w:val="en-US"/>
+              </w:rPr>
+              <w:t>n</w:t>
+            </w:r>
+            <w:r>
+              <w:rPr>
+                <w:rFonts w:cstheme="minorHAnsi"/>
+                <w:lang w:val="en-US"/>
+              </w:rPr>
+              <w:t xml:space="preserve"> away. It </w:t>
             </w:r>
             <w:r>
               <w:rPr>
@@ -1725,7 +1712,15 @@
                 <w:rFonts w:cstheme="minorHAnsi"/>
                 <w:lang w:val="en-US"/>
               </w:rPr>
-              <w:t xml:space="preserve"> is a common statistical measure that gives an indication of the amount of variability in a set of data.)</w:t>
+              <w:t xml:space="preserve"> is a </w:t>
+            </w:r>
+            <w:r>
+              <w:rPr>
+                <w:rFonts w:cstheme="minorHAnsi"/>
+                <w:lang w:val="en-US"/>
+              </w:rPr>
+              <w:lastRenderedPageBreak/>
+              <w:t>common statistical measure that gives an indication of the amount of variability in a set of data.)</w:t>
             </w:r>
           </w:p>
           <w:p>
@@ -1784,7 +1779,6 @@
                 <w:rFonts w:cstheme="minorHAnsi"/>
                 <w:lang w:val="en-US"/>
               </w:rPr>
-              <w:lastRenderedPageBreak/>
               <w:t xml:space="preserve">Then </w:t>
             </w:r>
             <w:r>
@@ -1993,75 +1987,93 @@
           </w:p>
           <w:p>
             <w:pPr>
-              <w:tabs>
-                <w:tab w:val="left" w:pos="566"/>
-                <w:tab w:val="left" w:pos="1133"/>
-                <w:tab w:val="left" w:pos="1700"/>
-                <w:tab w:val="left" w:pos="2267"/>
-                <w:tab w:val="left" w:pos="2834"/>
-                <w:tab w:val="left" w:pos="3401"/>
-                <w:tab w:val="left" w:pos="3968"/>
-                <w:tab w:val="left" w:pos="4535"/>
-                <w:tab w:val="left" w:pos="5102"/>
-                <w:tab w:val="left" w:pos="5669"/>
-                <w:tab w:val="left" w:pos="6236"/>
-                <w:tab w:val="left" w:pos="6803"/>
-              </w:tabs>
-              <w:autoSpaceDE w:val="0"/>
-              <w:autoSpaceDN w:val="0"/>
-              <w:adjustRightInd w:val="0"/>
-              <w:spacing w:before="0"/>
               <w:rPr>
                 <w:rFonts w:cstheme="minorHAnsi"/>
                 <w:lang w:val="en-US"/>
               </w:rPr>
             </w:pPr>
+            <w:r>
+              <w:rPr>
+                <w:rFonts w:cstheme="minorHAnsi"/>
+                <w:lang w:val="en-US"/>
+              </w:rPr>
+              <w:t xml:space="preserve">In </w:t>
+            </w:r>
+            <w:r>
+              <w:rPr>
+                <w:rFonts w:cstheme="minorHAnsi"/>
+                <w:lang w:val="en-US"/>
+              </w:rPr>
+              <w:t>normally distributed</w:t>
+            </w:r>
+            <w:r>
+              <w:rPr>
+                <w:rFonts w:cstheme="minorHAnsi"/>
+                <w:lang w:val="en-US"/>
+              </w:rPr>
+              <w:t xml:space="preserve"> data, setting the z-score threshold to 2.0 will reject about 5% of the data and keep about 95%. A lower z-score will reject more data (z=1.0 rejects about 32% and keeps about 68%), while a higher z-score will reject less data (z=3.0 keeps about 97%). Using this method requires a bit of experimentation. Start with a z threshold of 2.0 then reduce it with very noisy data or increase it with very clean data.</w:t>
+            </w:r>
+            <w:r>
+              <w:rPr>
+                <w:rFonts w:cstheme="minorHAnsi"/>
+                <w:lang w:val="en-US"/>
+              </w:rPr>
+              <w:t xml:space="preserve">  </w:t>
+            </w:r>
           </w:p>
           <w:p>
             <w:pPr>
-              <w:tabs>
-                <w:tab w:val="left" w:pos="566"/>
-                <w:tab w:val="left" w:pos="1133"/>
-                <w:tab w:val="left" w:pos="1700"/>
-                <w:tab w:val="left" w:pos="2267"/>
-                <w:tab w:val="left" w:pos="2834"/>
-                <w:tab w:val="left" w:pos="3401"/>
-                <w:tab w:val="left" w:pos="3968"/>
-                <w:tab w:val="left" w:pos="4535"/>
-                <w:tab w:val="left" w:pos="5102"/>
-                <w:tab w:val="left" w:pos="5669"/>
-                <w:tab w:val="left" w:pos="6236"/>
-                <w:tab w:val="left" w:pos="6803"/>
-              </w:tabs>
-              <w:autoSpaceDE w:val="0"/>
-              <w:autoSpaceDN w:val="0"/>
-              <w:adjustRightInd w:val="0"/>
-              <w:spacing w:before="0"/>
-              <w:rPr>
-                <w:rFonts w:cstheme="minorHAnsi"/>
-                <w:lang w:val="en-US"/>
+              <w:rPr>
+                <w:rFonts w:cstheme="minorHAnsi"/>
               </w:rPr>
             </w:pPr>
             <w:r>
               <w:rPr>
                 <w:rFonts w:cstheme="minorHAnsi"/>
-                <w:lang w:val="en-US"/>
-              </w:rPr>
-              <w:t>This method works very well with a large number of input frames</w:t>
-            </w:r>
-            <w:r>
-              <w:rPr>
-                <w:rFonts w:cstheme="minorHAnsi"/>
-                <w:lang w:val="en-US"/>
-              </w:rPr>
-              <w:t>, and is the recommended method if you have more than about 10 frames.</w:t>
+              </w:rPr>
+              <w:t xml:space="preserve">The z </w:t>
+            </w:r>
+            <w:r>
+              <w:rPr>
+                <w:rFonts w:cstheme="minorHAnsi"/>
+              </w:rPr>
+              <w:t>threshold is</w:t>
+            </w:r>
+            <w:r>
+              <w:rPr>
+                <w:rFonts w:cstheme="minorHAnsi"/>
+              </w:rPr>
+              <w:t xml:space="preserve"> a floating-point </w:t>
+            </w:r>
+            <w:r>
+              <w:rPr>
+                <w:rFonts w:cstheme="minorHAnsi"/>
+              </w:rPr>
+              <w:t>number and</w:t>
+            </w:r>
+            <w:r>
+              <w:rPr>
+                <w:rFonts w:cstheme="minorHAnsi"/>
+              </w:rPr>
+              <w:t xml:space="preserve"> should rarely be outside the range 1.0 to </w:t>
+            </w:r>
+            <w:r>
+              <w:rPr>
+                <w:rFonts w:cstheme="minorHAnsi"/>
+              </w:rPr>
+              <w:t>3</w:t>
+            </w:r>
+            <w:r>
+              <w:rPr>
+                <w:rFonts w:cstheme="minorHAnsi"/>
+              </w:rPr>
+              <w:t>.0.</w:t>
             </w:r>
           </w:p>
           <w:p>
             <w:pPr>
               <w:rPr>
                 <w:rFonts w:cstheme="minorHAnsi"/>
-                <w:lang w:val="en-US"/>
               </w:rPr>
             </w:pPr>
             <w:r>
@@ -2069,77 +2081,44 @@
                 <w:rFonts w:cstheme="minorHAnsi"/>
                 <w:lang w:val="en-US"/>
               </w:rPr>
-              <w:t xml:space="preserve">In </w:t>
-            </w:r>
-            <w:r>
-              <w:rPr>
-                <w:rFonts w:cstheme="minorHAnsi"/>
-                <w:lang w:val="en-US"/>
-              </w:rPr>
-              <w:t>normally distributed</w:t>
-            </w:r>
-            <w:r>
-              <w:rPr>
-                <w:rFonts w:cstheme="minorHAnsi"/>
-                <w:lang w:val="en-US"/>
-              </w:rPr>
-              <w:t xml:space="preserve"> data, setting the z-score threshold to 2.0 will reject about 5% of the data and keep about 95%. A lower z-score will reject more data (z=1.0 rejects about 32% and keeps about 68%), while a higher z-score will reject less data (z=3.0 keeps about 97%). Using this method requires a bit of experimentation. Start with a z threshold of 2.0 then reduce it with very noisy data or increase it with very clean data.</w:t>
-            </w:r>
-            <w:r>
-              <w:rPr>
-                <w:rFonts w:cstheme="minorHAnsi"/>
-                <w:lang w:val="en-US"/>
-              </w:rPr>
-              <w:t xml:space="preserve">  </w:t>
-            </w:r>
-          </w:p>
-          <w:p>
-            <w:pPr>
-              <w:rPr>
-                <w:rFonts w:cstheme="minorHAnsi"/>
-              </w:rPr>
-            </w:pPr>
-            <w:r>
-              <w:rPr>
-                <w:rFonts w:cstheme="minorHAnsi"/>
-              </w:rPr>
-              <w:t xml:space="preserve">The z </w:t>
-            </w:r>
-            <w:r>
-              <w:rPr>
-                <w:rFonts w:cstheme="minorHAnsi"/>
-              </w:rPr>
-              <w:t>threshold is</w:t>
-            </w:r>
-            <w:r>
-              <w:rPr>
-                <w:rFonts w:cstheme="minorHAnsi"/>
-              </w:rPr>
-              <w:t xml:space="preserve"> a floating-point </w:t>
-            </w:r>
-            <w:r>
-              <w:rPr>
-                <w:rFonts w:cstheme="minorHAnsi"/>
-              </w:rPr>
-              <w:t>number and</w:t>
-            </w:r>
-            <w:r>
-              <w:rPr>
-                <w:rFonts w:cstheme="minorHAnsi"/>
-              </w:rPr>
-              <w:t xml:space="preserve"> should rarely be outside the range 1.0 to </w:t>
-            </w:r>
-            <w:r>
-              <w:rPr>
-                <w:rFonts w:cstheme="minorHAnsi"/>
-              </w:rPr>
-              <w:t>3</w:t>
-            </w:r>
-            <w:r>
-              <w:rPr>
-                <w:rFonts w:cstheme="minorHAnsi"/>
-              </w:rPr>
-              <w:t>.0.</w:t>
+              <w:t xml:space="preserve">This method works very well with a large number of </w:t>
+            </w:r>
+            <w:proofErr w:type="gramStart"/>
+            <w:r>
+              <w:rPr>
+                <w:rFonts w:cstheme="minorHAnsi"/>
+                <w:lang w:val="en-US"/>
+              </w:rPr>
+              <w:t>input</w:t>
+            </w:r>
+            <w:proofErr w:type="gramEnd"/>
+            <w:r>
+              <w:rPr>
+                <w:rFonts w:cstheme="minorHAnsi"/>
+                <w:lang w:val="en-US"/>
+              </w:rPr>
+              <w:t xml:space="preserve"> frames</w:t>
+            </w:r>
+            <w:r>
+              <w:rPr>
+                <w:rFonts w:cstheme="minorHAnsi"/>
+                <w:lang w:val="en-US"/>
+              </w:rPr>
+              <w:t xml:space="preserve">, and is the recommended method </w:t>
+            </w:r>
+            <w:r>
+              <w:rPr>
+                <w:rFonts w:cstheme="minorHAnsi"/>
+                <w:lang w:val="en-US"/>
+              </w:rPr>
+              <w:t xml:space="preserve">(with threshold 2.0) </w:t>
+            </w:r>
+            <w:r>
+              <w:rPr>
+                <w:rFonts w:cstheme="minorHAnsi"/>
+                <w:lang w:val="en-US"/>
+              </w:rPr>
+              <w:t>if you have more than about 10 frames.</w:t>
             </w:r>
           </w:p>
         </w:tc>
@@ -2150,7 +2129,6 @@
         <w:pStyle w:val="Heading1"/>
       </w:pPr>
       <w:r>
-        <w:lastRenderedPageBreak/>
         <w:t xml:space="preserve">Two </w:t>
       </w:r>
       <w:r>
@@ -2165,7 +2143,13 @@
     </w:p>
     <w:p>
       <w:r>
-        <w:t xml:space="preserve">MasterDarkMaker </w:t>
+        <w:t>Master</w:t>
+      </w:r>
+      <w:r>
+        <w:t>Bias</w:t>
+      </w:r>
+      <w:r>
+        <w:t xml:space="preserve">Maker </w:t>
       </w:r>
       <w:r>
         <w:t>can be used with an interactive graphic user interface</w:t>
@@ -2244,28 +2228,28 @@
                 <w:noProof/>
               </w:rPr>
               <w:drawing>
-                <wp:anchor distT="0" distB="0" distL="114300" distR="114300" simplePos="0" relativeHeight="251662336" behindDoc="1" locked="0" layoutInCell="1" allowOverlap="1" wp14:anchorId="4A13D122" wp14:editId="1A9A0A35">
+                <wp:anchor distT="0" distB="0" distL="114300" distR="114300" simplePos="0" relativeHeight="251662336" behindDoc="1" locked="0" layoutInCell="1" allowOverlap="1" wp14:anchorId="4A13D122" wp14:editId="072BB3D2">
                   <wp:simplePos x="0" y="0"/>
                   <wp:positionH relativeFrom="column">
                     <wp:align>right</wp:align>
                   </wp:positionH>
                   <wp:positionV relativeFrom="paragraph">
-                    <wp:posOffset>204470</wp:posOffset>
+                    <wp:posOffset>207645</wp:posOffset>
                   </wp:positionV>
-                  <wp:extent cx="3200400" cy="2139696"/>
-                  <wp:effectExtent l="88900" t="25400" r="25400" b="83185"/>
+                  <wp:extent cx="3200400" cy="2322576"/>
+                  <wp:effectExtent l="88900" t="25400" r="25400" b="90805"/>
                   <wp:wrapTight wrapText="bothSides">
                     <wp:wrapPolygon edited="0">
-                      <wp:start x="-343" y="-256"/>
-                      <wp:lineTo x="-600" y="-128"/>
-                      <wp:lineTo x="-600" y="21927"/>
-                      <wp:lineTo x="-343" y="22312"/>
-                      <wp:lineTo x="21514" y="22312"/>
-                      <wp:lineTo x="21686" y="20516"/>
-                      <wp:lineTo x="21686" y="1923"/>
+                      <wp:start x="-343" y="-236"/>
+                      <wp:lineTo x="-600" y="-118"/>
+                      <wp:lineTo x="-600" y="21972"/>
+                      <wp:lineTo x="-343" y="22326"/>
+                      <wp:lineTo x="21514" y="22326"/>
+                      <wp:lineTo x="21686" y="20791"/>
+                      <wp:lineTo x="21686" y="1772"/>
                       <wp:lineTo x="21429" y="0"/>
-                      <wp:lineTo x="21429" y="-256"/>
-                      <wp:lineTo x="-343" y="-256"/>
+                      <wp:lineTo x="21429" y="-236"/>
+                      <wp:lineTo x="-343" y="-236"/>
                     </wp:wrapPolygon>
                   </wp:wrapTight>
                   <wp:docPr id="4" name="Picture 4"/>
@@ -2294,7 +2278,7 @@
                         <pic:spPr>
                           <a:xfrm>
                             <a:off x="0" y="0"/>
-                            <a:ext cx="3200400" cy="2139696"/>
+                            <a:ext cx="3200400" cy="2322576"/>
                           </a:xfrm>
                           <a:prstGeom prst="rect">
                             <a:avLst/>
@@ -2345,29 +2329,28 @@
           <w:noProof/>
         </w:rPr>
         <w:drawing>
-          <wp:anchor distT="0" distB="0" distL="114300" distR="114300" simplePos="0" relativeHeight="251663360" behindDoc="1" locked="0" layoutInCell="1" allowOverlap="1" wp14:anchorId="093911CF" wp14:editId="799F73CB">
+          <wp:anchor distT="0" distB="0" distL="114300" distR="114300" simplePos="0" relativeHeight="251663360" behindDoc="1" locked="0" layoutInCell="1" allowOverlap="1" wp14:anchorId="093911CF" wp14:editId="642D58DD">
             <wp:simplePos x="0" y="0"/>
             <wp:positionH relativeFrom="column">
-              <wp:posOffset>2603500</wp:posOffset>
+              <wp:align>right</wp:align>
             </wp:positionH>
             <wp:positionV relativeFrom="paragraph">
               <wp:posOffset>197485</wp:posOffset>
             </wp:positionV>
-            <wp:extent cx="3200400" cy="1974850"/>
-            <wp:effectExtent l="88900" t="25400" r="25400" b="95250"/>
+            <wp:extent cx="3200400" cy="3255264"/>
+            <wp:effectExtent l="88900" t="25400" r="25400" b="85090"/>
             <wp:wrapTight wrapText="bothSides">
               <wp:wrapPolygon edited="0">
-                <wp:start x="-343" y="-278"/>
-                <wp:lineTo x="-600" y="-139"/>
-                <wp:lineTo x="-600" y="22086"/>
-                <wp:lineTo x="-343" y="22503"/>
-                <wp:lineTo x="21514" y="22503"/>
-                <wp:lineTo x="21600" y="22086"/>
-                <wp:lineTo x="21686" y="20003"/>
-                <wp:lineTo x="21686" y="2084"/>
+                <wp:start x="-343" y="-169"/>
+                <wp:lineTo x="-600" y="-84"/>
+                <wp:lineTo x="-600" y="21490"/>
+                <wp:lineTo x="-343" y="22080"/>
+                <wp:lineTo x="21514" y="22080"/>
+                <wp:lineTo x="21686" y="21575"/>
+                <wp:lineTo x="21686" y="1264"/>
                 <wp:lineTo x="21429" y="0"/>
-                <wp:lineTo x="21429" y="-278"/>
-                <wp:lineTo x="-343" y="-278"/>
+                <wp:lineTo x="21429" y="-169"/>
+                <wp:lineTo x="-343" y="-169"/>
               </wp:wrapPolygon>
             </wp:wrapTight>
             <wp:docPr id="5" name="Picture 5"/>
@@ -2382,7 +2365,7 @@
                     <pic:cNvPicPr/>
                   </pic:nvPicPr>
                   <pic:blipFill>
-                    <a:blip r:embed="rId8" cstate="print">
+                    <a:blip r:embed="rId8">
                       <a:extLst>
                         <a:ext uri="{28A0092B-C50C-407E-A947-70E740481C1C}">
                           <a14:useLocalDpi xmlns:a14="http://schemas.microsoft.com/office/drawing/2010/main" val="0"/>
@@ -2396,7 +2379,7 @@
                   <pic:spPr>
                     <a:xfrm>
                       <a:off x="0" y="0"/>
-                      <a:ext cx="3200400" cy="1974850"/>
+                      <a:ext cx="3200400" cy="3255264"/>
                     </a:xfrm>
                     <a:prstGeom prst="rect">
                       <a:avLst/>
@@ -2431,7 +2414,13 @@
         <w:t xml:space="preserve"> window, on your first use you should visit the Preferences window by selecting Preferences from the </w:t>
       </w:r>
       <w:r>
-        <w:t xml:space="preserve">MasterDarkMaker </w:t>
+        <w:t>Master</w:t>
+      </w:r>
+      <w:r>
+        <w:t>Bias</w:t>
+      </w:r>
+      <w:r>
+        <w:t xml:space="preserve">Maker </w:t>
       </w:r>
       <w:r>
         <w:t>(Mac)</w:t>
@@ -2477,7 +2466,7 @@
         <w:t xml:space="preserve">The Preferences window is divided into </w:t>
       </w:r>
       <w:r>
-        <w:t>four</w:t>
+        <w:t>three</w:t>
       </w:r>
       <w:r>
         <w:t xml:space="preserve"> sections:</w:t>
@@ -2488,27 +2477,12 @@
         <w:pStyle w:val="Heading3"/>
       </w:pPr>
       <w:r>
-        <w:t>Pre-Calibration of Dark Files</w:t>
-      </w:r>
-    </w:p>
-    <w:p>
-      <w:r>
-        <w:t xml:space="preserve">In this section you specify </w:t>
-      </w:r>
-      <w:r>
-        <w:t xml:space="preserve">if and </w:t>
-      </w:r>
-      <w:r>
-        <w:t>how the dark files should be precalibrated, as discussed above. The last two options, “Automatic File from Directory”</w:t>
-      </w:r>
-      <w:r>
-        <w:t xml:space="preserve"> and "Fixed Bias File</w:t>
-      </w:r>
-      <w:r>
-        <w:t>” both</w:t>
-      </w:r>
-      <w:r>
-        <w:t xml:space="preserve"> use a bias frame. The difference is that "Automatic" will automatically pick the best bias file from a directory you specify, while "fixed file" has you specify the exact file to use.</w:t>
+        <w:t>Default Combination Algorithm</w:t>
+      </w:r>
+    </w:p>
+    <w:p>
+      <w:r>
+        <w:t>In this section you select the combination algorithm (Mean, Median, Min/Max Clip, or Sigma Clip) as described above. For the Min/Max and Sigma options you also specify the relevant numeric parameter, as described above.</w:t>
       </w:r>
     </w:p>
     <w:p>
@@ -2517,12 +2491,21 @@
       </w:pPr>
       <w:r>
         <w:lastRenderedPageBreak/>
-        <w:t>Default Combination Algorithm</w:t>
-      </w:r>
-    </w:p>
-    <w:p>
-      <w:r>
-        <w:t>In this section you select the combination algorithm (Mean, Median, Min/Max Clip, or Sigma Clip) as described above. For the Min/Max and Sigma options you also specify the relevant numeric parameter, as described above.</w:t>
+        <w:t>Process Multiple Files at Once, Grouped by Attribute</w:t>
+      </w:r>
+    </w:p>
+    <w:p>
+      <w:r>
+        <w:t xml:space="preserve">These settings allow the program to process a large number of </w:t>
+      </w:r>
+      <w:r>
+        <w:t>bias</w:t>
+      </w:r>
+      <w:r>
+        <w:t xml:space="preserve"> frames into multiple outputs, grouped by size or other attributes. </w:t>
+      </w:r>
+      <w:r>
+        <w:t>See the section “Processing Files in Groups”, below, for an explanation of these settings.</w:t>
       </w:r>
     </w:p>
     <w:p>
@@ -2530,22 +2513,6 @@
         <w:pStyle w:val="Heading3"/>
       </w:pPr>
       <w:r>
-        <w:t>Process Multiple Files at Once, Grouped by Attribute</w:t>
-      </w:r>
-    </w:p>
-    <w:p>
-      <w:r>
-        <w:t xml:space="preserve">These settings allow the program to process a large number of dark frames into multiple outputs, grouped by size or other attributes. </w:t>
-      </w:r>
-      <w:r>
-        <w:t>See the section “Processing Files in Groups”, below, for an explanation of these settings.</w:t>
-      </w:r>
-    </w:p>
-    <w:p>
-      <w:pPr>
-        <w:pStyle w:val="Heading3"/>
-      </w:pPr>
-      <w:r>
         <w:t xml:space="preserve">Disposition of </w:t>
       </w:r>
       <w:r>
@@ -2566,13 +2533,19 @@
         <w:t xml:space="preserve">Optionally, </w:t>
       </w:r>
       <w:r>
-        <w:t xml:space="preserve">MasterDarkMaker </w:t>
+        <w:t>Master</w:t>
+      </w:r>
+      <w:r>
+        <w:t>Bias</w:t>
+      </w:r>
+      <w:r>
+        <w:t xml:space="preserve">Maker </w:t>
       </w:r>
       <w:r>
         <w:t xml:space="preserve">can move your input </w:t>
       </w:r>
       <w:r>
-        <w:t>dark</w:t>
+        <w:t>bias</w:t>
       </w:r>
       <w:r>
         <w:t xml:space="preserve"> frames to a subfolder after they are processed. This can help keep files organized in</w:t>
@@ -2601,21 +2574,21 @@
           <w:noProof/>
         </w:rPr>
         <w:drawing>
-          <wp:anchor distT="0" distB="0" distL="114300" distR="114300" simplePos="0" relativeHeight="251667456" behindDoc="1" locked="0" layoutInCell="1" allowOverlap="1" wp14:anchorId="01C8B0F7" wp14:editId="6FEB7AD8">
+          <wp:anchor distT="0" distB="0" distL="114300" distR="114300" simplePos="0" relativeHeight="251667456" behindDoc="1" locked="0" layoutInCell="1" allowOverlap="1" wp14:anchorId="01C8B0F7" wp14:editId="15AF8BD7">
             <wp:simplePos x="0" y="0"/>
             <wp:positionH relativeFrom="column">
               <wp:align>right</wp:align>
             </wp:positionH>
             <wp:positionV relativeFrom="paragraph">
-              <wp:posOffset>156210</wp:posOffset>
+              <wp:posOffset>159385</wp:posOffset>
             </wp:positionV>
-            <wp:extent cx="3200400" cy="2139696"/>
-            <wp:effectExtent l="0" t="0" r="0" b="0"/>
+            <wp:extent cx="3200400" cy="2322576"/>
+            <wp:effectExtent l="0" t="0" r="0" b="1905"/>
             <wp:wrapTight wrapText="bothSides">
               <wp:wrapPolygon edited="0">
                 <wp:start x="0" y="0"/>
-                <wp:lineTo x="0" y="21414"/>
-                <wp:lineTo x="21514" y="21414"/>
+                <wp:lineTo x="0" y="21500"/>
+                <wp:lineTo x="21514" y="21500"/>
                 <wp:lineTo x="21514" y="0"/>
                 <wp:lineTo x="0" y="0"/>
               </wp:wrapPolygon>
@@ -2646,7 +2619,7 @@
                   <pic:spPr>
                     <a:xfrm>
                       <a:off x="0" y="0"/>
-                      <a:ext cx="3200400" cy="2139696"/>
+                      <a:ext cx="3200400" cy="2322576"/>
                     </a:xfrm>
                     <a:prstGeom prst="rect">
                       <a:avLst/>
@@ -2687,7 +2660,7 @@
         <w:t xml:space="preserve"> </w:t>
       </w:r>
       <w:r>
-        <w:t>Dark</w:t>
+        <w:t>Bias</w:t>
       </w:r>
       <w:r>
         <w:t xml:space="preserve"> Frame files</w:t>
@@ -2730,7 +2703,7 @@
         <w:t xml:space="preserve">Start by clicking “Pick Files” or by selecting Open from the File menu.  In the dialog that opens, select all the </w:t>
       </w:r>
       <w:r>
-        <w:t>dark</w:t>
+        <w:t>bias</w:t>
       </w:r>
       <w:r>
         <w:t xml:space="preserve"> frame files you will want processed.  You will have a chance to further refine the list, so feel free to pick all the files in a folder if that is more convenient.</w:t>
@@ -2763,7 +2736,7 @@
         <w:t xml:space="preserve">By default, the program will only allow you to select files whose FITS metadata says they are </w:t>
       </w:r>
       <w:r>
-        <w:t>Dark</w:t>
+        <w:t>Bias</w:t>
       </w:r>
       <w:r>
         <w:t xml:space="preserve"> files</w:t>
@@ -2772,7 +2745,7 @@
         <w:t xml:space="preserve">. (This is so you can just Command/Control-A to select all the files in a folder, then Command/Control-A to select all the files in this window, and you will end up with just the </w:t>
       </w:r>
       <w:r>
-        <w:t>Dark</w:t>
+        <w:t>Bias</w:t>
       </w:r>
       <w:r>
         <w:t xml:space="preserve"> frames, not any other stray files that happened to be in the folder</w:t>
@@ -2790,45 +2763,48 @@
         <w:t>However, s</w:t>
       </w:r>
       <w:r>
-        <w:t xml:space="preserve">ome acquisition </w:t>
-      </w:r>
+        <w:t xml:space="preserve">ome acquisition programs don’t set that </w:t>
+      </w:r>
+      <w:r>
+        <w:t>metadata</w:t>
+      </w:r>
+      <w:r>
+        <w:t xml:space="preserve"> correctly, so if you are certain the files you have picked are </w:t>
+      </w:r>
+      <w:r>
+        <w:t>Bias</w:t>
+      </w:r>
+      <w:r>
+        <w:t xml:space="preserve"> files</w:t>
+      </w:r>
+      <w:r>
+        <w:t xml:space="preserve"> but </w:t>
+      </w:r>
+      <w:r>
+        <w:t>Master</w:t>
+      </w:r>
+      <w:r>
+        <w:t>Bias</w:t>
+      </w:r>
+      <w:r>
+        <w:t xml:space="preserve">Maker </w:t>
+      </w:r>
+      <w:r>
+        <w:t>thinks they are not</w:t>
+      </w:r>
+      <w:r>
+        <w:t xml:space="preserve">, you can </w:t>
+      </w:r>
+      <w:r>
+        <w:t>click</w:t>
+      </w:r>
+      <w:r>
+        <w:t xml:space="preserve"> the “Ignore FITS file type” checkbox to bypass this check.</w:t>
+      </w:r>
+    </w:p>
+    <w:p>
       <w:r>
         <w:lastRenderedPageBreak/>
-        <w:t xml:space="preserve">programs don’t set that </w:t>
-      </w:r>
-      <w:r>
-        <w:t>metadata</w:t>
-      </w:r>
-      <w:r>
-        <w:t xml:space="preserve"> correctly, so if you are certain the files you have picked are </w:t>
-      </w:r>
-      <w:r>
-        <w:t>Dark</w:t>
-      </w:r>
-      <w:r>
-        <w:t xml:space="preserve"> files</w:t>
-      </w:r>
-      <w:r>
-        <w:t xml:space="preserve"> but </w:t>
-      </w:r>
-      <w:r>
-        <w:t xml:space="preserve">MasterDarkMaker </w:t>
-      </w:r>
-      <w:r>
-        <w:t>thinks they are not</w:t>
-      </w:r>
-      <w:r>
-        <w:t xml:space="preserve">, you can </w:t>
-      </w:r>
-      <w:r>
-        <w:t>click</w:t>
-      </w:r>
-      <w:r>
-        <w:t xml:space="preserve"> the “Ignore FITS file type” checkbox to bypass this check.</w:t>
-      </w:r>
-    </w:p>
-    <w:p>
-      <w:r>
         <w:t>The “Combine Selected” button will be enabled once you have files selected and valid parameters chosen.  If it is not enabled, something is not valid in your setup.  The problem could be:</w:t>
       </w:r>
     </w:p>
@@ -2868,7 +2844,7 @@
         <w:t xml:space="preserve">Selected files are not all </w:t>
       </w:r>
       <w:r>
-        <w:t>dark</w:t>
+        <w:t>bias</w:t>
       </w:r>
       <w:r>
         <w:t xml:space="preserve"> frames and the “ignore” button is not checked.</w:t>
@@ -2920,21 +2896,21 @@
                 <w:noProof/>
               </w:rPr>
               <w:drawing>
-                <wp:anchor distT="0" distB="0" distL="114300" distR="114300" simplePos="0" relativeHeight="251672576" behindDoc="1" locked="0" layoutInCell="1" allowOverlap="1" wp14:anchorId="6F0AF63A" wp14:editId="6BF96295">
+                <wp:anchor distT="0" distB="0" distL="114300" distR="114300" simplePos="0" relativeHeight="251672576" behindDoc="1" locked="0" layoutInCell="1" allowOverlap="1" wp14:anchorId="6F0AF63A" wp14:editId="17743A2F">
                   <wp:simplePos x="0" y="0"/>
                   <wp:positionH relativeFrom="column">
                     <wp:align>right</wp:align>
                   </wp:positionH>
                   <wp:positionV relativeFrom="paragraph">
-                    <wp:posOffset>146050</wp:posOffset>
+                    <wp:posOffset>144780</wp:posOffset>
                   </wp:positionV>
-                  <wp:extent cx="3200400" cy="2084832"/>
+                  <wp:extent cx="3200400" cy="2304288"/>
                   <wp:effectExtent l="0" t="0" r="0" b="0"/>
                   <wp:wrapTight wrapText="bothSides">
                     <wp:wrapPolygon edited="0">
                       <wp:start x="0" y="0"/>
-                      <wp:lineTo x="0" y="21449"/>
-                      <wp:lineTo x="21514" y="21449"/>
+                      <wp:lineTo x="0" y="21433"/>
+                      <wp:lineTo x="21514" y="21433"/>
                       <wp:lineTo x="21514" y="0"/>
                       <wp:lineTo x="0" y="0"/>
                     </wp:wrapPolygon>
@@ -2971,11 +2947,12 @@
                         <pic:spPr>
                           <a:xfrm>
                             <a:off x="0" y="0"/>
-                            <a:ext cx="3200400" cy="2084832"/>
+                            <a:ext cx="3200400" cy="2304288"/>
                           </a:xfrm>
                           <a:prstGeom prst="rect">
                             <a:avLst/>
                           </a:prstGeom>
+                          <a:effectLst/>
                         </pic:spPr>
                       </pic:pic>
                     </a:graphicData>
@@ -2990,7 +2967,13 @@
               </w:drawing>
             </w:r>
             <w:r>
-              <w:t>When using the GUI version, a console window will open during the combination operation, displaying progress results. This window also contains a Cancel button which will stop the combination task, in case you realize you forgot some important setting.</w:t>
+              <w:t xml:space="preserve">When using the GUI version, a console window will open during the combination operation, displaying progress results. This window also contains a Cancel button which will </w:t>
+            </w:r>
+            <w:r>
+              <w:t>interrupt</w:t>
+            </w:r>
+            <w:r>
+              <w:t xml:space="preserve"> the combination task, in case you realize you forgot some important setting.</w:t>
             </w:r>
           </w:p>
           <w:p/>
@@ -3011,21 +2994,21 @@
           <w:noProof/>
         </w:rPr>
         <w:drawing>
-          <wp:anchor distT="0" distB="0" distL="114300" distR="114300" simplePos="0" relativeHeight="251673600" behindDoc="1" locked="0" layoutInCell="1" allowOverlap="1" wp14:anchorId="0D827752" wp14:editId="2F3BCCF7">
+          <wp:anchor distT="0" distB="0" distL="114300" distR="114300" simplePos="0" relativeHeight="251673600" behindDoc="1" locked="0" layoutInCell="1" allowOverlap="1" wp14:anchorId="0D827752" wp14:editId="1FD17115">
             <wp:simplePos x="0" y="0"/>
             <wp:positionH relativeFrom="column">
               <wp:align>right</wp:align>
             </wp:positionH>
             <wp:positionV relativeFrom="paragraph">
-              <wp:posOffset>146050</wp:posOffset>
+              <wp:posOffset>149225</wp:posOffset>
             </wp:positionV>
-            <wp:extent cx="3200400" cy="2139696"/>
-            <wp:effectExtent l="0" t="0" r="0" b="0"/>
+            <wp:extent cx="3200400" cy="2322576"/>
+            <wp:effectExtent l="0" t="0" r="0" b="1905"/>
             <wp:wrapTight wrapText="bothSides">
               <wp:wrapPolygon edited="0">
                 <wp:start x="0" y="0"/>
-                <wp:lineTo x="0" y="21414"/>
-                <wp:lineTo x="21514" y="21414"/>
+                <wp:lineTo x="0" y="21500"/>
+                <wp:lineTo x="21514" y="21500"/>
                 <wp:lineTo x="21514" y="0"/>
                 <wp:lineTo x="0" y="0"/>
               </wp:wrapPolygon>
@@ -3062,11 +3045,12 @@
                   <pic:spPr>
                     <a:xfrm>
                       <a:off x="0" y="0"/>
-                      <a:ext cx="3200400" cy="2139696"/>
+                      <a:ext cx="3200400" cy="2322576"/>
                     </a:xfrm>
                     <a:prstGeom prst="rect">
                       <a:avLst/>
                     </a:prstGeom>
+                    <a:effectLst/>
                   </pic:spPr>
                 </pic:pic>
               </a:graphicData>
@@ -3081,22 +3065,40 @@
         </w:drawing>
       </w:r>
       <w:r>
-        <w:t>You may have a large set of Dark files in one directory but not want, or be able, to combine them all into a single master file.  For example, they may be different binning levels, or different exposure times.</w:t>
-      </w:r>
-    </w:p>
-    <w:p>
-      <w:r>
-        <w:t xml:space="preserve">On the Options tab, you can select “Group by size”, “Group by exposure”, and “Group by temperature”. These are not </w:t>
+        <w:t xml:space="preserve">You may have a large set of </w:t>
+      </w:r>
+      <w:r>
+        <w:t>Bias</w:t>
+      </w:r>
+      <w:r>
+        <w:t xml:space="preserve"> files in one directory but not want, or be able, to combine them all into a single master file.  For example, they may be different binning levels, or different </w:t>
+      </w:r>
+      <w:r>
+        <w:t>CCD temperatures</w:t>
+      </w:r>
+      <w:r>
+        <w:t>.</w:t>
+      </w:r>
+    </w:p>
+    <w:p>
+      <w:r>
+        <w:t xml:space="preserve">On the Options tab, you can select “Group by size” </w:t>
+      </w:r>
+      <w:r>
+        <w:t>or</w:t>
+      </w:r>
+      <w:r>
+        <w:t xml:space="preserve"> “Group by temperature”. These are not </w:t>
       </w:r>
       <w:r>
         <w:t>mutually exclusive</w:t>
       </w:r>
       <w:r>
-        <w:t xml:space="preserve">; you can select any </w:t>
+        <w:t xml:space="preserve">; you can select any combination of these settings.  If selected, the program will process your files in groups and produce a separate </w:t>
       </w:r>
       <w:r>
         <w:lastRenderedPageBreak/>
-        <w:t xml:space="preserve">combination of these settings.  If selected, the program will process your files in groups and produce a separate master file for each group. Instead of prompting you for a single output file to produce, the program will prompt you for a </w:t>
+        <w:t xml:space="preserve">master file for each group. Instead of prompting you for a single output file to produce, the program will prompt you for a </w:t>
       </w:r>
       <w:r>
         <w:rPr>
@@ -3117,7 +3119,7 @@
     </w:p>
     <w:p>
       <w:r>
-        <w:t xml:space="preserve">If you select exposure or temperature grouping, you also </w:t>
+        <w:t xml:space="preserve">If you select temperature grouping, you also </w:t>
       </w:r>
       <w:r>
         <w:t xml:space="preserve">must </w:t>
@@ -3126,135 +3128,13 @@
         <w:t>specify a tolerance that the program will use to consider two files to be the same.  For example, if you are grouping by temperature, you probably want files with a temperature of -4.9</w:t>
       </w:r>
       <w:r>
-        <w:t>°, -5.0°, and -5.1° to all be combined and considered to be a temperature of -5°.  If you set the tolerance too large you may include unwanted files.  A value of about 10% usually provides good results.  For exposure grouping, your camera should be producing consistent exposure times, so a small tolerance like 1% to 5% is best.</w:t>
-      </w:r>
-    </w:p>
-    <w:p>
-      <w:pPr>
-        <w:pStyle w:val="Heading1"/>
-      </w:pPr>
-      <w:r>
-        <w:t xml:space="preserve">Automatic Selection of </w:t>
-      </w:r>
-      <w:r>
-        <w:t>Precalibration</w:t>
-      </w:r>
-      <w:r>
-        <w:t xml:space="preserve"> Bias Files</w:t>
-      </w:r>
-    </w:p>
-    <w:p>
-      <w:r>
-        <w:rPr>
-          <w:noProof/>
-        </w:rPr>
-        <w:drawing>
-          <wp:anchor distT="0" distB="0" distL="114300" distR="114300" simplePos="0" relativeHeight="251674624" behindDoc="1" locked="0" layoutInCell="1" allowOverlap="1" wp14:anchorId="79AFF5E2" wp14:editId="3EAEA924">
-            <wp:simplePos x="0" y="0"/>
-            <wp:positionH relativeFrom="column">
-              <wp:align>right</wp:align>
-            </wp:positionH>
-            <wp:positionV relativeFrom="paragraph">
-              <wp:posOffset>155575</wp:posOffset>
-            </wp:positionV>
-            <wp:extent cx="3200400" cy="2139696"/>
-            <wp:effectExtent l="0" t="0" r="0" b="0"/>
-            <wp:wrapTight wrapText="bothSides">
-              <wp:wrapPolygon edited="0">
-                <wp:start x="0" y="0"/>
-                <wp:lineTo x="0" y="21414"/>
-                <wp:lineTo x="21514" y="21414"/>
-                <wp:lineTo x="21514" y="0"/>
-                <wp:lineTo x="0" y="0"/>
-              </wp:wrapPolygon>
-            </wp:wrapTight>
-            <wp:docPr id="12" name="Picture 12">
-              <a:extLst xmlns:a="http://schemas.openxmlformats.org/drawingml/2006/main">
-                <a:ext uri="{C183D7F6-B498-43B3-948B-1728B52AA6E4}">
-                  <adec:decorative xmlns:adec="http://schemas.microsoft.com/office/drawing/2017/decorative" val="1"/>
-                </a:ext>
-              </a:extLst>
-            </wp:docPr>
-            <wp:cNvGraphicFramePr>
-              <a:graphicFrameLocks xmlns:a="http://schemas.openxmlformats.org/drawingml/2006/main" noChangeAspect="1"/>
-            </wp:cNvGraphicFramePr>
-            <a:graphic xmlns:a="http://schemas.openxmlformats.org/drawingml/2006/main">
-              <a:graphicData uri="http://schemas.openxmlformats.org/drawingml/2006/picture">
-                <pic:pic xmlns:pic="http://schemas.openxmlformats.org/drawingml/2006/picture">
-                  <pic:nvPicPr>
-                    <pic:cNvPr id="12" name="OptionsAutoBias.png"/>
-                    <pic:cNvPicPr/>
-                  </pic:nvPicPr>
-                  <pic:blipFill>
-                    <a:blip r:embed="rId12" cstate="print">
-                      <a:extLst>
-                        <a:ext uri="{28A0092B-C50C-407E-A947-70E740481C1C}">
-                          <a14:useLocalDpi xmlns:a14="http://schemas.microsoft.com/office/drawing/2010/main" val="0"/>
-                        </a:ext>
-                      </a:extLst>
-                    </a:blip>
-                    <a:stretch>
-                      <a:fillRect/>
-                    </a:stretch>
-                  </pic:blipFill>
-                  <pic:spPr>
-                    <a:xfrm>
-                      <a:off x="0" y="0"/>
-                      <a:ext cx="3200400" cy="2139696"/>
-                    </a:xfrm>
-                    <a:prstGeom prst="rect">
-                      <a:avLst/>
-                    </a:prstGeom>
-                  </pic:spPr>
-                </pic:pic>
-              </a:graphicData>
-            </a:graphic>
-            <wp14:sizeRelH relativeFrom="margin">
-              <wp14:pctWidth>0</wp14:pctWidth>
-            </wp14:sizeRelH>
-            <wp14:sizeRelV relativeFrom="margin">
-              <wp14:pctHeight>0</wp14:pctHeight>
-            </wp14:sizeRelV>
-          </wp:anchor>
-        </w:drawing>
-      </w:r>
-      <w:r>
-        <w:t xml:space="preserve">If you are precalibrating your dark frames with a bias frame (see above for when this is appropriate), </w:t>
-      </w:r>
-      <w:r>
-        <w:t>you might have a folder with several master bias frames, taken with different binning levels and at different temperatures. T</w:t>
-      </w:r>
-      <w:r>
-        <w:t xml:space="preserve">he program can </w:t>
-      </w:r>
-      <w:r>
-        <w:t xml:space="preserve">automatically </w:t>
-      </w:r>
-      <w:r>
-        <w:t xml:space="preserve">select the best bias frame from </w:t>
-      </w:r>
-      <w:r>
-        <w:t>this</w:t>
-      </w:r>
-      <w:r>
-        <w:t xml:space="preserve"> library of bias frames. </w:t>
-      </w:r>
-    </w:p>
-    <w:p>
-      <w:r>
-        <w:t>On the Options pane</w:t>
-      </w:r>
-      <w:r>
-        <w:t xml:space="preserve">, </w:t>
-      </w:r>
-      <w:r>
-        <w:t>select “Auto from Directory” as your precalibration method and click “Set Dir” to specify the directory containing all your bias files.  The program will then automatically select the best bias file (</w:t>
-      </w:r>
-      <w:r>
-        <w:t>the file</w:t>
-      </w:r>
-      <w:r>
-        <w:t xml:space="preserve"> with the correct binning and closest to the temperature of your darks).  If the folder contains files other than Bias files, you can click “Bias files only” to have the search consider only the bias files.  </w:t>
+        <w:t>°, -5.0°, and -5.1° to all be combined and considered to be a temperature of -5°.  If you set the tolerance too large you may include unwanted files.  A value of about 10</w:t>
+      </w:r>
+      <w:r>
+        <w:t>-20</w:t>
+      </w:r>
+      <w:r>
+        <w:t xml:space="preserve">% usually provides good results.  </w:t>
       </w:r>
     </w:p>
     <w:p>
@@ -3269,7 +3149,6 @@
         </w:rPr>
       </w:pPr>
       <w:r>
-        <w:lastRenderedPageBreak/>
         <w:t>U</w:t>
       </w:r>
       <w:r>
@@ -3297,23 +3176,23 @@
           <w:noProof/>
         </w:rPr>
         <w:drawing>
-          <wp:anchor distT="0" distB="0" distL="114300" distR="114300" simplePos="0" relativeHeight="251675648" behindDoc="1" locked="0" layoutInCell="1" allowOverlap="1" wp14:anchorId="349967AB" wp14:editId="63E8B9EC">
+          <wp:anchor distT="0" distB="0" distL="114300" distR="114300" simplePos="0" relativeHeight="251675648" behindDoc="1" locked="0" layoutInCell="1" allowOverlap="1" wp14:anchorId="349967AB" wp14:editId="2AD46028">
             <wp:simplePos x="0" y="0"/>
             <wp:positionH relativeFrom="column">
               <wp:align>right</wp:align>
             </wp:positionH>
             <wp:positionV relativeFrom="paragraph">
-              <wp:posOffset>146050</wp:posOffset>
+              <wp:posOffset>146685</wp:posOffset>
             </wp:positionV>
-            <wp:extent cx="3200400" cy="2423160"/>
-            <wp:effectExtent l="0" t="0" r="0" b="2540"/>
+            <wp:extent cx="3200400" cy="2889504"/>
+            <wp:effectExtent l="12700" t="12700" r="12700" b="19050"/>
             <wp:wrapTight wrapText="bothSides">
               <wp:wrapPolygon edited="0">
-                <wp:start x="0" y="0"/>
-                <wp:lineTo x="0" y="21509"/>
-                <wp:lineTo x="21514" y="21509"/>
-                <wp:lineTo x="21514" y="0"/>
-                <wp:lineTo x="0" y="0"/>
+                <wp:start x="-86" y="-95"/>
+                <wp:lineTo x="-86" y="21647"/>
+                <wp:lineTo x="21600" y="21647"/>
+                <wp:lineTo x="21600" y="-95"/>
+                <wp:lineTo x="-86" y="-95"/>
               </wp:wrapPolygon>
             </wp:wrapTight>
             <wp:docPr id="13" name="Picture 13">
@@ -3334,7 +3213,7 @@
                     <pic:cNvPicPr/>
                   </pic:nvPicPr>
                   <pic:blipFill>
-                    <a:blip r:embed="rId13">
+                    <a:blip r:embed="rId12">
                       <a:extLst>
                         <a:ext uri="{28A0092B-C50C-407E-A947-70E740481C1C}">
                           <a14:useLocalDpi xmlns:a14="http://schemas.microsoft.com/office/drawing/2010/main" val="0"/>
@@ -3348,11 +3227,17 @@
                   <pic:spPr>
                     <a:xfrm>
                       <a:off x="0" y="0"/>
-                      <a:ext cx="3200400" cy="2423160"/>
+                      <a:ext cx="3200400" cy="2889504"/>
                     </a:xfrm>
                     <a:prstGeom prst="rect">
                       <a:avLst/>
                     </a:prstGeom>
+                    <a:ln>
+                      <a:solidFill>
+                        <a:schemeClr val="accent1"/>
+                      </a:solidFill>
+                    </a:ln>
+                    <a:effectLst/>
                   </pic:spPr>
                 </pic:pic>
               </a:graphicData>

</xml_diff>

<commit_message>
Updated Manual for temperature clustering;  minor corrections from testing
</commit_message>
<xml_diff>
--- a/docs/manual.docx
+++ b/docs/manual.docx
@@ -2104,21 +2104,7 @@
                 <w:rFonts w:cstheme="minorHAnsi"/>
                 <w:lang w:val="en-US"/>
               </w:rPr>
-              <w:t xml:space="preserve">, and is the recommended method </w:t>
-            </w:r>
-            <w:r>
-              <w:rPr>
-                <w:rFonts w:cstheme="minorHAnsi"/>
-                <w:lang w:val="en-US"/>
-              </w:rPr>
-              <w:t xml:space="preserve">(with threshold 2.0) </w:t>
-            </w:r>
-            <w:r>
-              <w:rPr>
-                <w:rFonts w:cstheme="minorHAnsi"/>
-                <w:lang w:val="en-US"/>
-              </w:rPr>
-              <w:t>if you have more than about 10 frames.</w:t>
+              <w:t>, and is the recommended method (with threshold 2.0) if you have more than about 10 frames.</w:t>
             </w:r>
           </w:p>
         </w:tc>
@@ -2129,6 +2115,7 @@
         <w:pStyle w:val="Heading1"/>
       </w:pPr>
       <w:r>
+        <w:lastRenderedPageBreak/>
         <w:t xml:space="preserve">Two </w:t>
       </w:r>
       <w:r>
@@ -2329,7 +2316,7 @@
           <w:noProof/>
         </w:rPr>
         <w:drawing>
-          <wp:anchor distT="0" distB="0" distL="114300" distR="114300" simplePos="0" relativeHeight="251663360" behindDoc="1" locked="0" layoutInCell="1" allowOverlap="1" wp14:anchorId="093911CF" wp14:editId="642D58DD">
+          <wp:anchor distT="0" distB="0" distL="114300" distR="114300" simplePos="0" relativeHeight="251663360" behindDoc="1" locked="0" layoutInCell="1" allowOverlap="1" wp14:anchorId="093911CF" wp14:editId="34FE1D15">
             <wp:simplePos x="0" y="0"/>
             <wp:positionH relativeFrom="column">
               <wp:align>right</wp:align>
@@ -2337,17 +2324,17 @@
             <wp:positionV relativeFrom="paragraph">
               <wp:posOffset>197485</wp:posOffset>
             </wp:positionV>
-            <wp:extent cx="3200400" cy="3255264"/>
+            <wp:extent cx="3200400" cy="3242310"/>
             <wp:effectExtent l="88900" t="25400" r="25400" b="85090"/>
             <wp:wrapTight wrapText="bothSides">
               <wp:wrapPolygon edited="0">
                 <wp:start x="-343" y="-169"/>
-                <wp:lineTo x="-600" y="-84"/>
-                <wp:lineTo x="-600" y="21490"/>
-                <wp:lineTo x="-343" y="22080"/>
-                <wp:lineTo x="21514" y="22080"/>
+                <wp:lineTo x="-600" y="-85"/>
+                <wp:lineTo x="-600" y="21575"/>
+                <wp:lineTo x="-343" y="22082"/>
+                <wp:lineTo x="21514" y="22082"/>
                 <wp:lineTo x="21686" y="21575"/>
-                <wp:lineTo x="21686" y="1264"/>
+                <wp:lineTo x="21686" y="1269"/>
                 <wp:lineTo x="21429" y="0"/>
                 <wp:lineTo x="21429" y="-169"/>
                 <wp:lineTo x="-343" y="-169"/>
@@ -2379,7 +2366,7 @@
                   <pic:spPr>
                     <a:xfrm>
                       <a:off x="0" y="0"/>
-                      <a:ext cx="3200400" cy="3255264"/>
+                      <a:ext cx="3200400" cy="3242510"/>
                     </a:xfrm>
                     <a:prstGeom prst="rect">
                       <a:avLst/>
@@ -2994,7 +2981,7 @@
           <w:noProof/>
         </w:rPr>
         <w:drawing>
-          <wp:anchor distT="0" distB="0" distL="114300" distR="114300" simplePos="0" relativeHeight="251673600" behindDoc="1" locked="0" layoutInCell="1" allowOverlap="1" wp14:anchorId="0D827752" wp14:editId="1FD17115">
+          <wp:anchor distT="0" distB="0" distL="114300" distR="114300" simplePos="0" relativeHeight="251673600" behindDoc="1" locked="0" layoutInCell="1" allowOverlap="1" wp14:anchorId="0D827752" wp14:editId="3F60E382">
             <wp:simplePos x="0" y="0"/>
             <wp:positionH relativeFrom="column">
               <wp:align>right</wp:align>
@@ -3002,14 +2989,14 @@
             <wp:positionV relativeFrom="paragraph">
               <wp:posOffset>149225</wp:posOffset>
             </wp:positionV>
-            <wp:extent cx="3200400" cy="2322576"/>
-            <wp:effectExtent l="0" t="0" r="0" b="1905"/>
+            <wp:extent cx="3198495" cy="2322195"/>
+            <wp:effectExtent l="0" t="0" r="1905" b="1905"/>
             <wp:wrapTight wrapText="bothSides">
               <wp:wrapPolygon edited="0">
                 <wp:start x="0" y="0"/>
                 <wp:lineTo x="0" y="21500"/>
-                <wp:lineTo x="21514" y="21500"/>
-                <wp:lineTo x="21514" y="0"/>
+                <wp:lineTo x="21527" y="21500"/>
+                <wp:lineTo x="21527" y="0"/>
                 <wp:lineTo x="0" y="0"/>
               </wp:wrapPolygon>
             </wp:wrapTight>
@@ -3045,7 +3032,7 @@
                   <pic:spPr>
                     <a:xfrm>
                       <a:off x="0" y="0"/>
-                      <a:ext cx="3200400" cy="2322576"/>
+                      <a:ext cx="3198668" cy="2322576"/>
                     </a:xfrm>
                     <a:prstGeom prst="rect">
                       <a:avLst/>
@@ -3071,10 +3058,19 @@
         <w:t>Bias</w:t>
       </w:r>
       <w:r>
-        <w:t xml:space="preserve"> files in one directory but not want, or be able, to combine them all into a single master file.  For example, they may be different binning levels, or different </w:t>
+        <w:t xml:space="preserve"> files in one directory but not want, or be able, to combine them all into a single master file.  For example, they may be different binning levels</w:t>
+      </w:r>
+      <w:r>
+        <w:t>, which can’t be combined</w:t>
+      </w:r>
+      <w:r>
+        <w:t xml:space="preserve">, or different </w:t>
       </w:r>
       <w:r>
         <w:t>CCD temperatures</w:t>
+      </w:r>
+      <w:r>
+        <w:t>, which you don’t want to combine</w:t>
       </w:r>
       <w:r>
         <w:t>.</w:t>
@@ -3094,11 +3090,11 @@
         <w:t>mutually exclusive</w:t>
       </w:r>
       <w:r>
-        <w:t xml:space="preserve">; you can select any combination of these settings.  If selected, the program will process your files in groups and produce a separate </w:t>
+        <w:t xml:space="preserve">; you can select any combination of these settings.  If selected, the program will process your files in groups and produce a separate master file for each group. Instead of prompting you for </w:t>
       </w:r>
       <w:r>
         <w:lastRenderedPageBreak/>
-        <w:t xml:space="preserve">master file for each group. Instead of prompting you for a single output file to produce, the program will prompt you for a </w:t>
+        <w:t xml:space="preserve">a single output file to produce, the program will prompt you for a </w:t>
       </w:r>
       <w:r>
         <w:rPr>
@@ -3119,22 +3115,404 @@
     </w:p>
     <w:p>
       <w:r>
-        <w:t xml:space="preserve">If you select temperature grouping, you also </w:t>
-      </w:r>
-      <w:r>
-        <w:t xml:space="preserve">must </w:t>
-      </w:r>
-      <w:r>
-        <w:t>specify a tolerance that the program will use to consider two files to be the same.  For example, if you are grouping by temperature, you probably want files with a temperature of -4.9</w:t>
-      </w:r>
-      <w:r>
-        <w:t>°, -5.0°, and -5.1° to all be combined and considered to be a temperature of -5°.  If you set the tolerance too large you may include unwanted files.  A value of about 10</w:t>
-      </w:r>
-      <w:r>
-        <w:t>-20</w:t>
-      </w:r>
-      <w:r>
-        <w:t xml:space="preserve">% usually provides good results.  </w:t>
+        <w:t xml:space="preserve">Temperature grouping is different from size grouping because, while image sizes are fixed values, it is quite possible for temperatures to vary by small amounts between frames. </w:t>
+      </w:r>
+      <w:r>
+        <w:t>For example</w:t>
+      </w:r>
+      <w:r>
+        <w:t>, suppose you have files with temperatures of:</w:t>
+      </w:r>
+      <w:r>
+        <w:br/>
+      </w:r>
+    </w:p>
+    <w:tbl>
+      <w:tblPr>
+        <w:tblStyle w:val="TableGrid"/>
+        <w:tblW w:w="0" w:type="auto"/>
+        <w:tblInd w:w="895" w:type="dxa"/>
+        <w:tblBorders>
+          <w:top w:val="none" w:sz="0" w:space="0" w:color="auto"/>
+          <w:left w:val="none" w:sz="0" w:space="0" w:color="auto"/>
+          <w:bottom w:val="none" w:sz="0" w:space="0" w:color="auto"/>
+          <w:right w:val="none" w:sz="0" w:space="0" w:color="auto"/>
+          <w:insideH w:val="none" w:sz="0" w:space="0" w:color="auto"/>
+          <w:insideV w:val="none" w:sz="0" w:space="0" w:color="auto"/>
+        </w:tblBorders>
+        <w:tblLook w:val="04A0" w:firstRow="1" w:lastRow="0" w:firstColumn="1" w:lastColumn="0" w:noHBand="0" w:noVBand="1"/>
+      </w:tblPr>
+      <w:tblGrid>
+        <w:gridCol w:w="1080"/>
+      </w:tblGrid>
+      <w:tr>
+        <w:tc>
+          <w:tcPr>
+            <w:tcW w:w="1080" w:type="dxa"/>
+          </w:tcPr>
+          <w:p>
+            <w:pPr>
+              <w:spacing w:before="0"/>
+            </w:pPr>
+            <w:r>
+              <w:t>0.1°</w:t>
+            </w:r>
+          </w:p>
+        </w:tc>
+      </w:tr>
+      <w:tr>
+        <w:tc>
+          <w:tcPr>
+            <w:tcW w:w="1080" w:type="dxa"/>
+          </w:tcPr>
+          <w:p>
+            <w:pPr>
+              <w:spacing w:before="0"/>
+            </w:pPr>
+            <w:r>
+              <w:noBreakHyphen/>
+            </w:r>
+            <w:r>
+              <w:t>9.9°</w:t>
+            </w:r>
+          </w:p>
+        </w:tc>
+      </w:tr>
+      <w:tr>
+        <w:tc>
+          <w:tcPr>
+            <w:tcW w:w="1080" w:type="dxa"/>
+          </w:tcPr>
+          <w:p>
+            <w:pPr>
+              <w:spacing w:before="0"/>
+            </w:pPr>
+            <w:r>
+              <w:noBreakHyphen/>
+            </w:r>
+            <w:r>
+              <w:t>15.07°</w:t>
+            </w:r>
+          </w:p>
+        </w:tc>
+      </w:tr>
+      <w:tr>
+        <w:tc>
+          <w:tcPr>
+            <w:tcW w:w="1080" w:type="dxa"/>
+          </w:tcPr>
+          <w:p>
+            <w:pPr>
+              <w:spacing w:before="0"/>
+            </w:pPr>
+            <w:r>
+              <w:noBreakHyphen/>
+            </w:r>
+            <w:r>
+              <w:t>0.1°</w:t>
+            </w:r>
+          </w:p>
+        </w:tc>
+      </w:tr>
+      <w:tr>
+        <w:tc>
+          <w:tcPr>
+            <w:tcW w:w="1080" w:type="dxa"/>
+          </w:tcPr>
+          <w:p>
+            <w:pPr>
+              <w:spacing w:before="0"/>
+            </w:pPr>
+            <w:r>
+              <w:noBreakHyphen/>
+            </w:r>
+            <w:r>
+              <w:t>10°</w:t>
+            </w:r>
+          </w:p>
+        </w:tc>
+      </w:tr>
+      <w:tr>
+        <w:tc>
+          <w:tcPr>
+            <w:tcW w:w="1080" w:type="dxa"/>
+          </w:tcPr>
+          <w:p>
+            <w:pPr>
+              <w:spacing w:before="0"/>
+            </w:pPr>
+            <w:r>
+              <w:noBreakHyphen/>
+            </w:r>
+            <w:r>
+              <w:t>15°</w:t>
+            </w:r>
+          </w:p>
+        </w:tc>
+      </w:tr>
+      <w:tr>
+        <w:tc>
+          <w:tcPr>
+            <w:tcW w:w="1080" w:type="dxa"/>
+          </w:tcPr>
+          <w:p>
+            <w:pPr>
+              <w:spacing w:before="0"/>
+            </w:pPr>
+            <w:r>
+              <w:t>0°</w:t>
+            </w:r>
+          </w:p>
+        </w:tc>
+      </w:tr>
+      <w:tr>
+        <w:tc>
+          <w:tcPr>
+            <w:tcW w:w="1080" w:type="dxa"/>
+          </w:tcPr>
+          <w:p>
+            <w:pPr>
+              <w:spacing w:before="0"/>
+            </w:pPr>
+            <w:r>
+              <w:noBreakHyphen/>
+            </w:r>
+            <w:r>
+              <w:t>10.2°</w:t>
+            </w:r>
+          </w:p>
+        </w:tc>
+      </w:tr>
+      <w:tr>
+        <w:tc>
+          <w:tcPr>
+            <w:tcW w:w="1080" w:type="dxa"/>
+          </w:tcPr>
+          <w:p>
+            <w:pPr>
+              <w:spacing w:before="0"/>
+            </w:pPr>
+            <w:r>
+              <w:noBreakHyphen/>
+            </w:r>
+            <w:r>
+              <w:t>15.2°</w:t>
+            </w:r>
+          </w:p>
+        </w:tc>
+      </w:tr>
+    </w:tbl>
+    <w:p>
+      <w:r>
+        <w:t>You probably want that to be considered 3 temperature groups, not 9</w:t>
+      </w:r>
+      <w:r>
+        <w:t>. Like this:</w:t>
+      </w:r>
+      <w:r>
+        <w:br/>
+      </w:r>
+    </w:p>
+    <w:tbl>
+      <w:tblPr>
+        <w:tblStyle w:val="TableGrid"/>
+        <w:tblW w:w="0" w:type="auto"/>
+        <w:tblInd w:w="895" w:type="dxa"/>
+        <w:tblBorders>
+          <w:top w:val="none" w:sz="0" w:space="0" w:color="auto"/>
+          <w:left w:val="none" w:sz="0" w:space="0" w:color="auto"/>
+          <w:bottom w:val="none" w:sz="0" w:space="0" w:color="auto"/>
+          <w:right w:val="none" w:sz="0" w:space="0" w:color="auto"/>
+          <w:insideH w:val="none" w:sz="0" w:space="0" w:color="auto"/>
+          <w:insideV w:val="none" w:sz="0" w:space="0" w:color="auto"/>
+        </w:tblBorders>
+        <w:tblLook w:val="04A0" w:firstRow="1" w:lastRow="0" w:firstColumn="1" w:lastColumn="0" w:noHBand="0" w:noVBand="1"/>
+      </w:tblPr>
+      <w:tblGrid>
+        <w:gridCol w:w="1080"/>
+      </w:tblGrid>
+      <w:tr>
+        <w:tc>
+          <w:tcPr>
+            <w:tcW w:w="1080" w:type="dxa"/>
+            <w:shd w:val="clear" w:color="auto" w:fill="FFF2CC" w:themeFill="accent4" w:themeFillTint="33"/>
+          </w:tcPr>
+          <w:p>
+            <w:pPr>
+              <w:spacing w:before="100" w:beforeAutospacing="1"/>
+            </w:pPr>
+            <w:r>
+              <w:t>0.1°</w:t>
+            </w:r>
+          </w:p>
+        </w:tc>
+      </w:tr>
+      <w:tr>
+        <w:tc>
+          <w:tcPr>
+            <w:tcW w:w="1080" w:type="dxa"/>
+            <w:shd w:val="clear" w:color="auto" w:fill="DEEAF6" w:themeFill="accent5" w:themeFillTint="33"/>
+          </w:tcPr>
+          <w:p>
+            <w:pPr>
+              <w:spacing w:before="0"/>
+            </w:pPr>
+            <w:r>
+              <w:noBreakHyphen/>
+              <w:t>9.9°</w:t>
+            </w:r>
+          </w:p>
+        </w:tc>
+      </w:tr>
+      <w:tr>
+        <w:tc>
+          <w:tcPr>
+            <w:tcW w:w="1080" w:type="dxa"/>
+            <w:shd w:val="clear" w:color="auto" w:fill="E2EFD9" w:themeFill="accent6" w:themeFillTint="33"/>
+          </w:tcPr>
+          <w:p>
+            <w:pPr>
+              <w:spacing w:before="0"/>
+            </w:pPr>
+            <w:r>
+              <w:noBreakHyphen/>
+              <w:t>15.07°</w:t>
+            </w:r>
+          </w:p>
+        </w:tc>
+      </w:tr>
+      <w:tr>
+        <w:tc>
+          <w:tcPr>
+            <w:tcW w:w="1080" w:type="dxa"/>
+            <w:shd w:val="clear" w:color="auto" w:fill="FFF2CC" w:themeFill="accent4" w:themeFillTint="33"/>
+          </w:tcPr>
+          <w:p>
+            <w:pPr>
+              <w:spacing w:before="0"/>
+            </w:pPr>
+            <w:r>
+              <w:noBreakHyphen/>
+              <w:t>0.1°</w:t>
+            </w:r>
+          </w:p>
+        </w:tc>
+      </w:tr>
+      <w:tr>
+        <w:tc>
+          <w:tcPr>
+            <w:tcW w:w="1080" w:type="dxa"/>
+            <w:shd w:val="clear" w:color="auto" w:fill="DEEAF6" w:themeFill="accent5" w:themeFillTint="33"/>
+          </w:tcPr>
+          <w:p>
+            <w:pPr>
+              <w:spacing w:before="0"/>
+            </w:pPr>
+            <w:r>
+              <w:noBreakHyphen/>
+              <w:t>10°</w:t>
+            </w:r>
+          </w:p>
+        </w:tc>
+      </w:tr>
+      <w:tr>
+        <w:tc>
+          <w:tcPr>
+            <w:tcW w:w="1080" w:type="dxa"/>
+            <w:shd w:val="clear" w:color="auto" w:fill="E2EFD9" w:themeFill="accent6" w:themeFillTint="33"/>
+          </w:tcPr>
+          <w:p>
+            <w:pPr>
+              <w:spacing w:before="0"/>
+            </w:pPr>
+            <w:r>
+              <w:noBreakHyphen/>
+              <w:t>15°</w:t>
+            </w:r>
+          </w:p>
+        </w:tc>
+      </w:tr>
+      <w:tr>
+        <w:tc>
+          <w:tcPr>
+            <w:tcW w:w="1080" w:type="dxa"/>
+            <w:shd w:val="clear" w:color="auto" w:fill="FFF2CC" w:themeFill="accent4" w:themeFillTint="33"/>
+          </w:tcPr>
+          <w:p>
+            <w:pPr>
+              <w:spacing w:before="0"/>
+            </w:pPr>
+            <w:r>
+              <w:t>0°</w:t>
+            </w:r>
+          </w:p>
+        </w:tc>
+      </w:tr>
+      <w:tr>
+        <w:tc>
+          <w:tcPr>
+            <w:tcW w:w="1080" w:type="dxa"/>
+            <w:shd w:val="clear" w:color="auto" w:fill="DEEAF6" w:themeFill="accent5" w:themeFillTint="33"/>
+          </w:tcPr>
+          <w:p>
+            <w:pPr>
+              <w:spacing w:before="0"/>
+            </w:pPr>
+            <w:r>
+              <w:noBreakHyphen/>
+              <w:t>10.2°</w:t>
+            </w:r>
+          </w:p>
+        </w:tc>
+      </w:tr>
+      <w:tr>
+        <w:tc>
+          <w:tcPr>
+            <w:tcW w:w="1080" w:type="dxa"/>
+            <w:shd w:val="clear" w:color="auto" w:fill="E2EFD9" w:themeFill="accent6" w:themeFillTint="33"/>
+          </w:tcPr>
+          <w:p>
+            <w:pPr>
+              <w:spacing w:before="0"/>
+            </w:pPr>
+            <w:r>
+              <w:noBreakHyphen/>
+              <w:t>15.2°</w:t>
+            </w:r>
+          </w:p>
+        </w:tc>
+      </w:tr>
+    </w:tbl>
+    <w:p>
+      <w:r>
+        <w:t>So, i</w:t>
+      </w:r>
+      <w:r>
+        <w:t xml:space="preserve">f you select temperature grouping, you must specify a width that the program will use to cluster the files into groups.  </w:t>
+      </w:r>
+      <w:r>
+        <w:t xml:space="preserve">A width of 1.0 (the default) will group files into groups where the temperature varies </w:t>
+      </w:r>
+      <w:r>
+        <w:t xml:space="preserve">up to </w:t>
+      </w:r>
+      <w:r>
+        <w:t>about 1 degree on either side of the group center</w:t>
+      </w:r>
+      <w:r>
+        <w:t xml:space="preserve">.  </w:t>
+      </w:r>
+      <w:r>
+        <w:t>The width parameter can be between 0.1 and 50</w:t>
+      </w:r>
+      <w:r>
+        <w:t>.  The clustering uses statistical techniques, and the width parameter is not a “hard” limit</w:t>
+      </w:r>
+      <w:r>
+        <w:t xml:space="preserve"> — f</w:t>
+      </w:r>
+      <w:r>
+        <w:t>iles outside the specified width may be included if the overall grouping result is better.</w:t>
       </w:r>
     </w:p>
     <w:p>
@@ -3149,6 +3527,7 @@
         </w:rPr>
       </w:pPr>
       <w:r>
+        <w:lastRenderedPageBreak/>
         <w:t>U</w:t>
       </w:r>
       <w:r>
@@ -3176,23 +3555,23 @@
           <w:noProof/>
         </w:rPr>
         <w:drawing>
-          <wp:anchor distT="0" distB="0" distL="114300" distR="114300" simplePos="0" relativeHeight="251675648" behindDoc="1" locked="0" layoutInCell="1" allowOverlap="1" wp14:anchorId="349967AB" wp14:editId="2AD46028">
+          <wp:anchor distT="0" distB="0" distL="114300" distR="114300" simplePos="0" relativeHeight="251675648" behindDoc="1" locked="0" layoutInCell="1" allowOverlap="1" wp14:anchorId="349967AB" wp14:editId="3378EF98">
             <wp:simplePos x="0" y="0"/>
             <wp:positionH relativeFrom="column">
               <wp:align>right</wp:align>
             </wp:positionH>
             <wp:positionV relativeFrom="paragraph">
-              <wp:posOffset>146685</wp:posOffset>
+              <wp:posOffset>173228</wp:posOffset>
             </wp:positionV>
-            <wp:extent cx="3200400" cy="2889504"/>
-            <wp:effectExtent l="12700" t="12700" r="12700" b="19050"/>
+            <wp:extent cx="3198784" cy="2514600"/>
+            <wp:effectExtent l="12700" t="12700" r="14605" b="12700"/>
             <wp:wrapTight wrapText="bothSides">
               <wp:wrapPolygon edited="0">
-                <wp:start x="-86" y="-95"/>
-                <wp:lineTo x="-86" y="21647"/>
-                <wp:lineTo x="21600" y="21647"/>
-                <wp:lineTo x="21600" y="-95"/>
-                <wp:lineTo x="-86" y="-95"/>
+                <wp:start x="-86" y="-109"/>
+                <wp:lineTo x="-86" y="21600"/>
+                <wp:lineTo x="21613" y="21600"/>
+                <wp:lineTo x="21613" y="-109"/>
+                <wp:lineTo x="-86" y="-109"/>
               </wp:wrapPolygon>
             </wp:wrapTight>
             <wp:docPr id="13" name="Picture 13">
@@ -3227,7 +3606,7 @@
                   <pic:spPr>
                     <a:xfrm>
                       <a:off x="0" y="0"/>
-                      <a:ext cx="3200400" cy="2889504"/>
+                      <a:ext cx="3198784" cy="2514600"/>
                     </a:xfrm>
                     <a:prstGeom prst="rect">
                       <a:avLst/>

</xml_diff>